<commit_message>
* https://www.squishlist.com/ims/satscan/66521/  - revisions to tutorial
</commit_message>
<xml_diff>
--- a/Doc/tutorials/tutorial5/tutorial5.03.docx
+++ b/Doc/tutorials/tutorial5/tutorial5.03.docx
@@ -537,7 +537,6 @@
           <w:sz w:val="28"/>
           <w:szCs w:val="28"/>
         </w:rPr>
-        <w:lastRenderedPageBreak/>
         <w:t>2. Wh</w:t>
       </w:r>
       <w:r>
@@ -749,7 +748,21 @@
           <w:sz w:val="24"/>
           <w:szCs w:val="24"/>
         </w:rPr>
-        <w:t>because most users have prior knowledge that will make the data set interesting to work with. F</w:t>
+        <w:t>because most users have prior knowledge that will make the data set</w:t>
+      </w:r>
+      <w:r>
+        <w:rPr>
+          <w:sz w:val="24"/>
+          <w:szCs w:val="24"/>
+        </w:rPr>
+        <w:t xml:space="preserve"> more</w:t>
+      </w:r>
+      <w:r>
+        <w:rPr>
+          <w:sz w:val="24"/>
+          <w:szCs w:val="24"/>
+        </w:rPr>
+        <w:t xml:space="preserve"> interesting to work with. F</w:t>
       </w:r>
       <w:r>
         <w:rPr>
@@ -979,18 +992,19 @@
     <w:p/>
     <w:p>
       <w:r>
-        <w:t xml:space="preserve">2010 populations by age group for each county in the United States were obtained from the Census Bureau and saved in the file </w:t>
-      </w:r>
-      <w:proofErr w:type="spellStart"/>
+        <w:t xml:space="preserve">2010 populations </w:t>
+      </w:r>
+      <w:r>
+        <w:t xml:space="preserve">categorized </w:t>
+      </w:r>
+      <w:r>
+        <w:t xml:space="preserve">by age group for each county in the United States were obtained from the Census Bureau and saved in the file </w:t>
+      </w:r>
       <w:r>
         <w:t>populations_by_age</w:t>
       </w:r>
       <w:r>
-        <w:t>.cas</w:t>
-      </w:r>
-      <w:proofErr w:type="spellEnd"/>
-      <w:r>
-        <w:t xml:space="preserve">. The file </w:t>
+        <w:t xml:space="preserve">.cas. The file </w:t>
       </w:r>
       <w:r>
         <w:t xml:space="preserve">consists of </w:t>
@@ -1038,7 +1052,6 @@
           <w:sz w:val="28"/>
           <w:szCs w:val="28"/>
         </w:rPr>
-        <w:lastRenderedPageBreak/>
         <w:t>4</w:t>
       </w:r>
       <w:r>
@@ -1122,7 +1135,21 @@
           <w:sz w:val="24"/>
           <w:szCs w:val="24"/>
         </w:rPr>
-        <w:t xml:space="preserve">The SaTScan software is able to depict </w:t>
+        <w:t xml:space="preserve">The SaTScan software </w:t>
+      </w:r>
+      <w:r>
+        <w:rPr>
+          <w:sz w:val="24"/>
+          <w:szCs w:val="24"/>
+        </w:rPr>
+        <w:t>can</w:t>
+      </w:r>
+      <w:r>
+        <w:rPr>
+          <w:sz w:val="24"/>
+          <w:szCs w:val="24"/>
+        </w:rPr>
+        <w:t xml:space="preserve"> depict </w:t>
       </w:r>
       <w:r>
         <w:rPr>
@@ -1519,7 +1546,6 @@
           <w:sz w:val="28"/>
           <w:szCs w:val="28"/>
         </w:rPr>
-        <w:lastRenderedPageBreak/>
         <w:t>6</w:t>
       </w:r>
       <w:r>
@@ -1691,25 +1717,7 @@
                                   <w:sz w:val="24"/>
                                   <w:szCs w:val="24"/>
                                 </w:rPr>
-                                <w:t>Case file (*.</w:t>
-                              </w:r>
-                              <w:proofErr w:type="spellStart"/>
-                              <w:r>
-                                <w:rPr>
-                                  <w:color w:val="000000" w:themeColor="text1"/>
-                                  <w:sz w:val="24"/>
-                                  <w:szCs w:val="24"/>
-                                </w:rPr>
-                                <w:t>cas</w:t>
-                              </w:r>
-                              <w:proofErr w:type="spellEnd"/>
-                              <w:r>
-                                <w:rPr>
-                                  <w:color w:val="000000" w:themeColor="text1"/>
-                                  <w:sz w:val="24"/>
-                                  <w:szCs w:val="24"/>
-                                </w:rPr>
-                                <w:t>)</w:t>
+                                <w:t>Case file (*.cas)</w:t>
                               </w:r>
                             </w:p>
                             <w:p>
@@ -1767,7 +1775,7 @@
               </wp:anchor>
             </w:drawing>
           </mc:Choice>
-          <mc:Fallback xmlns:w16se="http://schemas.microsoft.com/office/word/2015/wordml/symex" xmlns:w16cid="http://schemas.microsoft.com/office/word/2016/wordml/cid" xmlns:am3d="http://schemas.microsoft.com/office/drawing/2017/model3d" xmlns:aink="http://schemas.microsoft.com/office/drawing/2016/ink" xmlns:cx8="http://schemas.microsoft.com/office/drawing/2016/5/14/chartex" xmlns:cx7="http://schemas.microsoft.com/office/drawing/2016/5/13/chartex" xmlns:cx6="http://schemas.microsoft.com/office/drawing/2016/5/12/chartex" xmlns:cx5="http://schemas.microsoft.com/office/drawing/2016/5/11/chartex" xmlns:cx4="http://schemas.microsoft.com/office/drawing/2016/5/10/chartex" xmlns:cx3="http://schemas.microsoft.com/office/drawing/2016/5/9/chartex" xmlns:cx2="http://schemas.microsoft.com/office/drawing/2015/10/21/chartex" xmlns:cx1="http://schemas.microsoft.com/office/drawing/2015/9/8/chartex" xmlns:cx="http://schemas.microsoft.com/office/drawing/2014/chartex">
+          <mc:Fallback xmlns:cx="http://schemas.microsoft.com/office/drawing/2014/chartex" xmlns:cx1="http://schemas.microsoft.com/office/drawing/2015/9/8/chartex" xmlns:cx2="http://schemas.microsoft.com/office/drawing/2015/10/21/chartex" xmlns:cx3="http://schemas.microsoft.com/office/drawing/2016/5/9/chartex" xmlns:cx4="http://schemas.microsoft.com/office/drawing/2016/5/10/chartex" xmlns:cx5="http://schemas.microsoft.com/office/drawing/2016/5/11/chartex" xmlns:cx6="http://schemas.microsoft.com/office/drawing/2016/5/12/chartex" xmlns:cx7="http://schemas.microsoft.com/office/drawing/2016/5/13/chartex" xmlns:cx8="http://schemas.microsoft.com/office/drawing/2016/5/14/chartex" xmlns:aink="http://schemas.microsoft.com/office/drawing/2016/ink" xmlns:am3d="http://schemas.microsoft.com/office/drawing/2017/model3d" xmlns:w16cid="http://schemas.microsoft.com/office/word/2016/wordml/cid" xmlns:w16se="http://schemas.microsoft.com/office/word/2015/wordml/symex">
             <w:pict>
               <v:group w14:anchorId="0D4AD68E" id="Group 3" o:spid="_x0000_s1026" style="position:absolute;margin-left:0;margin-top:7.4pt;width:447pt;height:301.5pt;z-index:251616256;mso-position-horizontal:left;mso-position-horizontal-relative:margin;mso-width-relative:margin;mso-height-relative:margin" coordsize="68981,45624" o:gfxdata="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">
                 <v:shapetype id="_x0000_t75" coordsize="21600,21600" o:spt="75" o:preferrelative="t" path="m@4@5l@4@11@9@11@9@5xe" filled="f" stroked="f">
@@ -2118,30 +2126,18 @@
           <w:szCs w:val="24"/>
           <w:shd w:val="clear" w:color="auto" w:fill="FFFFFF"/>
         </w:rPr>
-        <w:t xml:space="preserve">, so named because SaTScan is most often used with disease cases; here the “cases” are the populations by age group. The second is a coordinates </w:t>
-      </w:r>
-      <w:proofErr w:type="gramStart"/>
-      <w:r>
-        <w:rPr>
-          <w:rFonts w:cs="Lucida Sans Unicode"/>
-          <w:color w:val="000000" w:themeColor="text1"/>
-          <w:sz w:val="24"/>
-          <w:szCs w:val="24"/>
-          <w:shd w:val="clear" w:color="auto" w:fill="FFFFFF"/>
-        </w:rPr>
-        <w:t xml:space="preserve">file </w:t>
-      </w:r>
-      <w:r>
-        <w:rPr>
-          <w:rFonts w:cs="Lucida Sans Unicode"/>
-          <w:color w:val="000000" w:themeColor="text1"/>
-          <w:sz w:val="24"/>
-          <w:szCs w:val="24"/>
-          <w:shd w:val="clear" w:color="auto" w:fill="FFFFFF"/>
-        </w:rPr>
-        <w:t xml:space="preserve"> containing</w:t>
-      </w:r>
-      <w:proofErr w:type="gramEnd"/>
+        <w:t xml:space="preserve">, so named because SaTScan is most often used with disease cases; here the “cases” are the populations by age group. The second is a coordinates file </w:t>
+      </w:r>
+      <w:r>
+        <w:rPr>
+          <w:rFonts w:cs="Lucida Sans Unicode"/>
+          <w:color w:val="000000" w:themeColor="text1"/>
+          <w:sz w:val="24"/>
+          <w:szCs w:val="24"/>
+          <w:shd w:val="clear" w:color="auto" w:fill="FFFFFF"/>
+        </w:rPr>
+        <w:t>containing</w:t>
+      </w:r>
       <w:r>
         <w:rPr>
           <w:rFonts w:cs="Lucida Sans Unicode"/>
@@ -2202,21 +2198,8 @@
         </w:rPr>
         <w:t xml:space="preserve">The two files are named </w:t>
       </w:r>
-      <w:proofErr w:type="spellStart"/>
-      <w:r>
-        <w:t>populations_by_age.cas</w:t>
-      </w:r>
-      <w:proofErr w:type="spellEnd"/>
-      <w:r>
-        <w:t xml:space="preserve"> and </w:t>
-      </w:r>
-      <w:proofErr w:type="spellStart"/>
-      <w:r>
-        <w:t>coordinates.geo</w:t>
-      </w:r>
-      <w:proofErr w:type="spellEnd"/>
-      <w:r>
-        <w:t>, respectively</w:t>
+      <w:r>
+        <w:t>populations_by_age.cas and coordinates.geo, respectively</w:t>
       </w:r>
     </w:p>
     <w:p>
@@ -2260,18 +2243,8 @@
           <w:b/>
           <w:color w:val="000000" w:themeColor="text1"/>
         </w:rPr>
-        <w:t>*.</w:t>
-      </w:r>
-      <w:proofErr w:type="spellStart"/>
-      <w:r>
-        <w:rPr>
-          <w:rFonts w:asciiTheme="minorHAnsi" w:hAnsiTheme="minorHAnsi"/>
-          <w:b/>
-          <w:color w:val="000000" w:themeColor="text1"/>
-        </w:rPr>
-        <w:t>cas</w:t>
-      </w:r>
-      <w:proofErr w:type="spellEnd"/>
+        <w:t>*.cas</w:t>
+      </w:r>
       <w:r>
         <w:rPr>
           <w:rFonts w:asciiTheme="minorHAnsi" w:hAnsiTheme="minorHAnsi"/>
@@ -2615,21 +2588,7 @@
                               <w:rPr>
                                 <w:color w:val="000000" w:themeColor="text1"/>
                               </w:rPr>
-                              <w:t xml:space="preserve"> </w:t>
-                            </w:r>
-                            <w:proofErr w:type="spellStart"/>
-                            <w:r>
-                              <w:rPr>
-                                <w:color w:val="000000" w:themeColor="text1"/>
-                              </w:rPr>
-                              <w:t>population_by_age.cas</w:t>
-                            </w:r>
-                            <w:proofErr w:type="spellEnd"/>
-                            <w:r>
-                              <w:rPr>
-                                <w:color w:val="000000" w:themeColor="text1"/>
-                              </w:rPr>
-                              <w:t xml:space="preserve"> </w:t>
+                              <w:t xml:space="preserve"> population_by_age.cas </w:t>
                             </w:r>
                             <w:r>
                               <w:rPr>
@@ -2658,7 +2617,7 @@
               </wp:anchor>
             </w:drawing>
           </mc:Choice>
-          <mc:Fallback xmlns:w16se="http://schemas.microsoft.com/office/word/2015/wordml/symex" xmlns:w16cid="http://schemas.microsoft.com/office/word/2016/wordml/cid" xmlns:am3d="http://schemas.microsoft.com/office/drawing/2017/model3d" xmlns:aink="http://schemas.microsoft.com/office/drawing/2016/ink" xmlns:cx8="http://schemas.microsoft.com/office/drawing/2016/5/14/chartex" xmlns:cx7="http://schemas.microsoft.com/office/drawing/2016/5/13/chartex" xmlns:cx6="http://schemas.microsoft.com/office/drawing/2016/5/12/chartex" xmlns:cx5="http://schemas.microsoft.com/office/drawing/2016/5/11/chartex" xmlns:cx4="http://schemas.microsoft.com/office/drawing/2016/5/10/chartex" xmlns:cx3="http://schemas.microsoft.com/office/drawing/2016/5/9/chartex" xmlns:cx2="http://schemas.microsoft.com/office/drawing/2015/10/21/chartex" xmlns:cx1="http://schemas.microsoft.com/office/drawing/2015/9/8/chartex" xmlns:cx="http://schemas.microsoft.com/office/drawing/2014/chartex">
+          <mc:Fallback xmlns:cx="http://schemas.microsoft.com/office/drawing/2014/chartex" xmlns:cx1="http://schemas.microsoft.com/office/drawing/2015/9/8/chartex" xmlns:cx2="http://schemas.microsoft.com/office/drawing/2015/10/21/chartex" xmlns:cx3="http://schemas.microsoft.com/office/drawing/2016/5/9/chartex" xmlns:cx4="http://schemas.microsoft.com/office/drawing/2016/5/10/chartex" xmlns:cx5="http://schemas.microsoft.com/office/drawing/2016/5/11/chartex" xmlns:cx6="http://schemas.microsoft.com/office/drawing/2016/5/12/chartex" xmlns:cx7="http://schemas.microsoft.com/office/drawing/2016/5/13/chartex" xmlns:cx8="http://schemas.microsoft.com/office/drawing/2016/5/14/chartex" xmlns:aink="http://schemas.microsoft.com/office/drawing/2016/ink" xmlns:am3d="http://schemas.microsoft.com/office/drawing/2017/model3d" xmlns:w16cid="http://schemas.microsoft.com/office/word/2016/wordml/cid" xmlns:w16se="http://schemas.microsoft.com/office/word/2015/wordml/symex">
             <w:pict>
               <v:rect w14:anchorId="6C176A5E" id="Rectangle 5" o:spid="_x0000_s1029" style="position:absolute;margin-left:0;margin-top:12.35pt;width:337.5pt;height:69pt;z-index:-251699200;visibility:visible;mso-wrap-style:square;mso-width-percent:0;mso-height-percent:0;mso-wrap-distance-left:9pt;mso-wrap-distance-top:0;mso-wrap-distance-right:9pt;mso-wrap-distance-bottom:0;mso-position-horizontal:absolute;mso-position-horizontal-relative:margin;mso-position-vertical:absolute;mso-position-vertical-relative:text;mso-width-percent:0;mso-height-percent:0;mso-width-relative:margin;mso-height-relative:margin;v-text-anchor:middle" o:gfxdata="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" fillcolor="white [3212]" strokecolor="#1f4d78 [1604]" strokeweight="1pt">
                 <v:path arrowok="t"/>
@@ -2838,29 +2797,7 @@
           <w:szCs w:val="24"/>
           <w:shd w:val="clear" w:color="auto" w:fill="FFFFFF"/>
         </w:rPr>
-        <w:t>.</w:t>
-      </w:r>
-      <w:proofErr w:type="spellStart"/>
-      <w:r>
-        <w:rPr>
-          <w:rFonts w:cs="Lucida Sans Unicode"/>
-          <w:color w:val="000000" w:themeColor="text1"/>
-          <w:sz w:val="24"/>
-          <w:szCs w:val="24"/>
-          <w:shd w:val="clear" w:color="auto" w:fill="FFFFFF"/>
-        </w:rPr>
-        <w:t>cas</w:t>
-      </w:r>
-      <w:proofErr w:type="spellEnd"/>
-      <w:r>
-        <w:rPr>
-          <w:rFonts w:cs="Lucida Sans Unicode"/>
-          <w:color w:val="000000" w:themeColor="text1"/>
-          <w:sz w:val="24"/>
-          <w:szCs w:val="24"/>
-          <w:shd w:val="clear" w:color="auto" w:fill="FFFFFF"/>
-        </w:rPr>
-        <w:t xml:space="preserve"> file is a comma-separated text file. Opening this file will</w:t>
+        <w:t>.cas file is a comma-separated text file. Opening this file will</w:t>
       </w:r>
       <w:r>
         <w:rPr>
@@ -3015,7 +2952,6 @@
         <w:rPr>
           <w:noProof/>
         </w:rPr>
-        <w:lastRenderedPageBreak/>
         <w:drawing>
           <wp:inline distT="0" distB="0" distL="0" distR="0" wp14:anchorId="5EDC592C" wp14:editId="4655E851">
             <wp:extent cx="5172075" cy="4238625"/>
@@ -3188,30 +3124,7 @@
           <w:szCs w:val="24"/>
           <w:shd w:val="clear" w:color="auto" w:fill="FFFFFF"/>
         </w:rPr>
-        <w:lastRenderedPageBreak/>
-        <w:t xml:space="preserve">On the next screen we choose Column 2 (the five-digit state/county code) as the location ID, Column 3 (population) as the “number of cases”, and Column 4 (age group) as the Attribute. Hit </w:t>
-      </w:r>
-      <w:proofErr w:type="gramStart"/>
-      <w:r>
-        <w:rPr>
-          <w:rFonts w:cs="Lucida Sans Unicode"/>
-          <w:color w:val="444444"/>
-          <w:sz w:val="24"/>
-          <w:szCs w:val="24"/>
-          <w:shd w:val="clear" w:color="auto" w:fill="FFFFFF"/>
-        </w:rPr>
-        <w:t>Next</w:t>
-      </w:r>
-      <w:proofErr w:type="gramEnd"/>
-      <w:r>
-        <w:rPr>
-          <w:rFonts w:cs="Lucida Sans Unicode"/>
-          <w:color w:val="444444"/>
-          <w:sz w:val="24"/>
-          <w:szCs w:val="24"/>
-          <w:shd w:val="clear" w:color="auto" w:fill="FFFFFF"/>
-        </w:rPr>
-        <w:t xml:space="preserve"> again.</w:t>
+        <w:t>On the next screen we choose Column 2 (the five-digit state/county code) as the location ID, Column 3 (population) as the “number of cases”, and Column 4 (age group) as the Attribute. Hit Next again.</w:t>
       </w:r>
     </w:p>
     <w:p>
@@ -3381,29 +3294,7 @@
           <w:szCs w:val="24"/>
           <w:shd w:val="clear" w:color="auto" w:fill="FFFFFF"/>
         </w:rPr>
-        <w:t xml:space="preserve">The process of </w:t>
-      </w:r>
-      <w:proofErr w:type="spellStart"/>
-      <w:r>
-        <w:rPr>
-          <w:rFonts w:cs="Lucida Sans Unicode"/>
-          <w:color w:val="444444"/>
-          <w:sz w:val="24"/>
-          <w:szCs w:val="24"/>
-          <w:shd w:val="clear" w:color="auto" w:fill="FFFFFF"/>
-        </w:rPr>
-        <w:t>specifiying</w:t>
-      </w:r>
-      <w:proofErr w:type="spellEnd"/>
-      <w:r>
-        <w:rPr>
-          <w:rFonts w:cs="Lucida Sans Unicode"/>
-          <w:color w:val="444444"/>
-          <w:sz w:val="24"/>
-          <w:szCs w:val="24"/>
-          <w:shd w:val="clear" w:color="auto" w:fill="FFFFFF"/>
-        </w:rPr>
-        <w:t xml:space="preserve"> the coordinates file is nearly identical that of the case file. </w:t>
+        <w:t xml:space="preserve">The process of specifying the coordinates file is nearly identical that of the case file. </w:t>
       </w:r>
     </w:p>
     <w:p>
@@ -3592,7 +3483,7 @@
                                           <pic:cNvPicPr/>
                                         </pic:nvPicPr>
                                         <pic:blipFill>
-                                          <a:blip r:embed="rId16"/>
+                                          <a:blip r:embed="rId15"/>
                                           <a:stretch>
                                             <a:fillRect/>
                                           </a:stretch>
@@ -3629,16 +3520,8 @@
                               <w:rPr>
                                 <w:color w:val="000000" w:themeColor="text1"/>
                               </w:rPr>
-                              <w:t xml:space="preserve">geographical </w:t>
+                              <w:t>geographical coordinates</w:t>
                             </w:r>
-                            <w:proofErr w:type="gramStart"/>
-                            <w:r>
-                              <w:rPr>
-                                <w:color w:val="000000" w:themeColor="text1"/>
-                              </w:rPr>
-                              <w:t>coordinates</w:t>
-                            </w:r>
-                            <w:proofErr w:type="gramEnd"/>
                             <w:r>
                               <w:rPr>
                                 <w:color w:val="000000" w:themeColor="text1"/>
@@ -3663,21 +3546,7 @@
                               <w:rPr>
                                 <w:color w:val="000000" w:themeColor="text1"/>
                               </w:rPr>
-                              <w:t xml:space="preserve"> </w:t>
-                            </w:r>
-                            <w:proofErr w:type="spellStart"/>
-                            <w:r>
-                              <w:rPr>
-                                <w:color w:val="000000" w:themeColor="text1"/>
-                              </w:rPr>
-                              <w:t>coordinates.geo</w:t>
-                            </w:r>
-                            <w:proofErr w:type="spellEnd"/>
-                            <w:r>
-                              <w:rPr>
-                                <w:color w:val="000000" w:themeColor="text1"/>
-                              </w:rPr>
-                              <w:t xml:space="preserve"> </w:t>
+                              <w:t xml:space="preserve"> coordinates.geo </w:t>
                             </w:r>
                             <w:r>
                               <w:rPr>
@@ -3706,7 +3575,7 @@
               </wp:anchor>
             </w:drawing>
           </mc:Choice>
-          <mc:Fallback xmlns:w16se="http://schemas.microsoft.com/office/word/2015/wordml/symex" xmlns:w16cid="http://schemas.microsoft.com/office/word/2016/wordml/cid" xmlns:am3d="http://schemas.microsoft.com/office/drawing/2017/model3d" xmlns:aink="http://schemas.microsoft.com/office/drawing/2016/ink" xmlns:cx8="http://schemas.microsoft.com/office/drawing/2016/5/14/chartex" xmlns:cx7="http://schemas.microsoft.com/office/drawing/2016/5/13/chartex" xmlns:cx6="http://schemas.microsoft.com/office/drawing/2016/5/12/chartex" xmlns:cx5="http://schemas.microsoft.com/office/drawing/2016/5/11/chartex" xmlns:cx4="http://schemas.microsoft.com/office/drawing/2016/5/10/chartex" xmlns:cx3="http://schemas.microsoft.com/office/drawing/2016/5/9/chartex" xmlns:cx2="http://schemas.microsoft.com/office/drawing/2015/10/21/chartex" xmlns:cx1="http://schemas.microsoft.com/office/drawing/2015/9/8/chartex" xmlns:cx="http://schemas.microsoft.com/office/drawing/2014/chartex">
+          <mc:Fallback xmlns:cx="http://schemas.microsoft.com/office/drawing/2014/chartex" xmlns:cx1="http://schemas.microsoft.com/office/drawing/2015/9/8/chartex" xmlns:cx2="http://schemas.microsoft.com/office/drawing/2015/10/21/chartex" xmlns:cx3="http://schemas.microsoft.com/office/drawing/2016/5/9/chartex" xmlns:cx4="http://schemas.microsoft.com/office/drawing/2016/5/10/chartex" xmlns:cx5="http://schemas.microsoft.com/office/drawing/2016/5/11/chartex" xmlns:cx6="http://schemas.microsoft.com/office/drawing/2016/5/12/chartex" xmlns:cx7="http://schemas.microsoft.com/office/drawing/2016/5/13/chartex" xmlns:cx8="http://schemas.microsoft.com/office/drawing/2016/5/14/chartex" xmlns:aink="http://schemas.microsoft.com/office/drawing/2016/ink" xmlns:am3d="http://schemas.microsoft.com/office/drawing/2017/model3d" xmlns:w16cid="http://schemas.microsoft.com/office/word/2016/wordml/cid" xmlns:w16se="http://schemas.microsoft.com/office/word/2015/wordml/symex">
             <w:pict>
               <v:rect w14:anchorId="53B0EF0E" id="_x0000_s1030" style="position:absolute;margin-left:0;margin-top:12.35pt;width:337.5pt;height:69pt;z-index:-251457536;visibility:visible;mso-wrap-style:square;mso-width-percent:0;mso-height-percent:0;mso-wrap-distance-left:9pt;mso-wrap-distance-top:0;mso-wrap-distance-right:9pt;mso-wrap-distance-bottom:0;mso-position-horizontal:absolute;mso-position-horizontal-relative:margin;mso-position-vertical:absolute;mso-position-vertical-relative:text;mso-width-percent:0;mso-height-percent:0;mso-width-relative:margin;mso-height-relative:margin;v-text-anchor:middle" o:gfxdata="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" fillcolor="white [3212]" strokecolor="#1f4d78 [1604]" strokeweight="1pt">
                 <v:path arrowok="t"/>
@@ -3976,29 +3845,29 @@
           <w:szCs w:val="24"/>
           <w:shd w:val="clear" w:color="auto" w:fill="FFFFFF"/>
         </w:rPr>
-        <w:t xml:space="preserve">Make sure that the Location ID is set to Column 1, latitude to Column 2, and longitude to Column 3 and hit </w:t>
-      </w:r>
-      <w:proofErr w:type="gramStart"/>
-      <w:r>
-        <w:rPr>
-          <w:rFonts w:cs="Lucida Sans Unicode"/>
-          <w:color w:val="444444"/>
-          <w:sz w:val="24"/>
-          <w:szCs w:val="24"/>
-          <w:shd w:val="clear" w:color="auto" w:fill="FFFFFF"/>
-        </w:rPr>
-        <w:t>Next</w:t>
-      </w:r>
-      <w:proofErr w:type="gramEnd"/>
-      <w:r>
-        <w:rPr>
-          <w:rFonts w:cs="Lucida Sans Unicode"/>
-          <w:color w:val="444444"/>
-          <w:sz w:val="24"/>
-          <w:szCs w:val="24"/>
-          <w:shd w:val="clear" w:color="auto" w:fill="FFFFFF"/>
-        </w:rPr>
-        <w:t>. Again choose “save these settings and read directly from the file source when running the analysis”.</w:t>
+        <w:t>Make sure that the Location ID is set to Column 1, latitude to Column 2, and longitude to Column 3 and hit Next. Again</w:t>
+      </w:r>
+      <w:r>
+        <w:rPr>
+          <w:rFonts w:cs="Lucida Sans Unicode"/>
+          <w:color w:val="444444"/>
+          <w:sz w:val="24"/>
+          <w:szCs w:val="24"/>
+          <w:shd w:val="clear" w:color="auto" w:fill="FFFFFF"/>
+        </w:rPr>
+        <w:t>,</w:t>
+      </w:r>
+      <w:bookmarkStart w:id="0" w:name="_GoBack"/>
+      <w:bookmarkEnd w:id="0"/>
+      <w:r>
+        <w:rPr>
+          <w:rFonts w:cs="Lucida Sans Unicode"/>
+          <w:color w:val="444444"/>
+          <w:sz w:val="24"/>
+          <w:szCs w:val="24"/>
+          <w:shd w:val="clear" w:color="auto" w:fill="FFFFFF"/>
+        </w:rPr>
+        <w:t xml:space="preserve"> choose “save these settings and read directly from the file source when running the analysis”.</w:t>
       </w:r>
     </w:p>
     <w:p>
@@ -4185,7 +4054,6 @@
         <w:rPr>
           <w:noProof/>
         </w:rPr>
-        <w:lastRenderedPageBreak/>
         <w:drawing>
           <wp:inline distT="0" distB="0" distL="0" distR="0" wp14:anchorId="0796C912" wp14:editId="3EAC7C8C">
             <wp:extent cx="4943475" cy="723900"/>
@@ -4255,29 +4123,7 @@
           <w:szCs w:val="26"/>
           <w:shd w:val="clear" w:color="auto" w:fill="FFFFFF"/>
         </w:rPr>
-        <w:t xml:space="preserve">Finally, as the coordinates file contains latitude and longitude values, the button labeled </w:t>
-      </w:r>
-      <w:proofErr w:type="spellStart"/>
-      <w:r>
-        <w:rPr>
-          <w:rFonts w:cs="Lucida Sans Unicode"/>
-          <w:color w:val="444444"/>
-          <w:sz w:val="26"/>
-          <w:szCs w:val="26"/>
-          <w:shd w:val="clear" w:color="auto" w:fill="FFFFFF"/>
-        </w:rPr>
-        <w:t>Lat</w:t>
-      </w:r>
-      <w:proofErr w:type="spellEnd"/>
-      <w:r>
-        <w:rPr>
-          <w:rFonts w:cs="Lucida Sans Unicode"/>
-          <w:color w:val="444444"/>
-          <w:sz w:val="26"/>
-          <w:szCs w:val="26"/>
-          <w:shd w:val="clear" w:color="auto" w:fill="FFFFFF"/>
-        </w:rPr>
-        <w:t>/Long should be selected:</w:t>
+        <w:t>Finally, as the coordinates file contains latitude and longitude values, the button labeled Lat/Long should be selected:</w:t>
       </w:r>
     </w:p>
     <w:p>
@@ -4468,7 +4314,7 @@
               </wp:anchor>
             </w:drawing>
           </mc:Choice>
-          <mc:Fallback xmlns:w16se="http://schemas.microsoft.com/office/word/2015/wordml/symex" xmlns:w16cid="http://schemas.microsoft.com/office/word/2016/wordml/cid" xmlns:am3d="http://schemas.microsoft.com/office/drawing/2017/model3d" xmlns:aink="http://schemas.microsoft.com/office/drawing/2016/ink" xmlns:cx8="http://schemas.microsoft.com/office/drawing/2016/5/14/chartex" xmlns:cx7="http://schemas.microsoft.com/office/drawing/2016/5/13/chartex" xmlns:cx6="http://schemas.microsoft.com/office/drawing/2016/5/12/chartex" xmlns:cx5="http://schemas.microsoft.com/office/drawing/2016/5/11/chartex" xmlns:cx4="http://schemas.microsoft.com/office/drawing/2016/5/10/chartex" xmlns:cx3="http://schemas.microsoft.com/office/drawing/2016/5/9/chartex" xmlns:cx2="http://schemas.microsoft.com/office/drawing/2015/10/21/chartex" xmlns:cx1="http://schemas.microsoft.com/office/drawing/2015/9/8/chartex" xmlns:cx="http://schemas.microsoft.com/office/drawing/2014/chartex">
+          <mc:Fallback xmlns:cx="http://schemas.microsoft.com/office/drawing/2014/chartex" xmlns:cx1="http://schemas.microsoft.com/office/drawing/2015/9/8/chartex" xmlns:cx2="http://schemas.microsoft.com/office/drawing/2015/10/21/chartex" xmlns:cx3="http://schemas.microsoft.com/office/drawing/2016/5/9/chartex" xmlns:cx4="http://schemas.microsoft.com/office/drawing/2016/5/10/chartex" xmlns:cx5="http://schemas.microsoft.com/office/drawing/2016/5/11/chartex" xmlns:cx6="http://schemas.microsoft.com/office/drawing/2016/5/12/chartex" xmlns:cx7="http://schemas.microsoft.com/office/drawing/2016/5/13/chartex" xmlns:cx8="http://schemas.microsoft.com/office/drawing/2016/5/14/chartex" xmlns:aink="http://schemas.microsoft.com/office/drawing/2016/ink" xmlns:am3d="http://schemas.microsoft.com/office/drawing/2017/model3d" xmlns:w16cid="http://schemas.microsoft.com/office/word/2016/wordml/cid" xmlns:w16se="http://schemas.microsoft.com/office/word/2015/wordml/symex">
             <w:pict>
               <v:shape w14:anchorId="27E09454" id="Frame 249" o:spid="_x0000_s1026" style="position:absolute;margin-left:5.25pt;margin-top:31pt;width:60.75pt;height:21.75pt;z-index:251860992;visibility:visible;mso-wrap-style:square;mso-width-percent:0;mso-height-percent:0;mso-wrap-distance-left:9pt;mso-wrap-distance-top:0;mso-wrap-distance-right:9pt;mso-wrap-distance-bottom:0;mso-position-horizontal:absolute;mso-position-horizontal-relative:text;mso-position-vertical:absolute;mso-position-vertical-relative:text;mso-width-percent:0;mso-height-percent:0;mso-width-relative:margin;mso-height-relative:page;v-text-anchor:middle" coordsize="771525,276225" o:gfxdata="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" path="m,l771525,r,276225l,276225,,xm34528,34528r,207169l736997,241697r,-207169l34528,34528xe" fillcolor="#383df8" strokecolor="#383df8" strokeweight="1pt">
                 <v:stroke joinstyle="miter"/>
@@ -4712,7 +4558,6 @@
           <w:sz w:val="26"/>
           <w:szCs w:val="26"/>
         </w:rPr>
-        <w:lastRenderedPageBreak/>
         <mc:AlternateContent>
           <mc:Choice Requires="wpg">
             <w:drawing>
@@ -4928,7 +4773,7 @@
               </wp:anchor>
             </w:drawing>
           </mc:Choice>
-          <mc:Fallback xmlns:w16se="http://schemas.microsoft.com/office/word/2015/wordml/symex" xmlns:w16cid="http://schemas.microsoft.com/office/word/2016/wordml/cid" xmlns:am3d="http://schemas.microsoft.com/office/drawing/2017/model3d" xmlns:aink="http://schemas.microsoft.com/office/drawing/2016/ink" xmlns:cx8="http://schemas.microsoft.com/office/drawing/2016/5/14/chartex" xmlns:cx7="http://schemas.microsoft.com/office/drawing/2016/5/13/chartex" xmlns:cx6="http://schemas.microsoft.com/office/drawing/2016/5/12/chartex" xmlns:cx5="http://schemas.microsoft.com/office/drawing/2016/5/11/chartex" xmlns:cx4="http://schemas.microsoft.com/office/drawing/2016/5/10/chartex" xmlns:cx3="http://schemas.microsoft.com/office/drawing/2016/5/9/chartex" xmlns:cx2="http://schemas.microsoft.com/office/drawing/2015/10/21/chartex" xmlns:cx1="http://schemas.microsoft.com/office/drawing/2015/9/8/chartex" xmlns:cx="http://schemas.microsoft.com/office/drawing/2014/chartex">
+          <mc:Fallback xmlns:cx="http://schemas.microsoft.com/office/drawing/2014/chartex" xmlns:cx1="http://schemas.microsoft.com/office/drawing/2015/9/8/chartex" xmlns:cx2="http://schemas.microsoft.com/office/drawing/2015/10/21/chartex" xmlns:cx3="http://schemas.microsoft.com/office/drawing/2016/5/9/chartex" xmlns:cx4="http://schemas.microsoft.com/office/drawing/2016/5/10/chartex" xmlns:cx5="http://schemas.microsoft.com/office/drawing/2016/5/11/chartex" xmlns:cx6="http://schemas.microsoft.com/office/drawing/2016/5/12/chartex" xmlns:cx7="http://schemas.microsoft.com/office/drawing/2016/5/13/chartex" xmlns:cx8="http://schemas.microsoft.com/office/drawing/2016/5/14/chartex" xmlns:aink="http://schemas.microsoft.com/office/drawing/2016/ink" xmlns:am3d="http://schemas.microsoft.com/office/drawing/2017/model3d" xmlns:w16cid="http://schemas.microsoft.com/office/word/2016/wordml/cid" xmlns:w16se="http://schemas.microsoft.com/office/word/2015/wordml/symex">
             <w:pict>
               <v:group w14:anchorId="538C7EC8" id="Group 276" o:spid="_x0000_s1026" style="position:absolute;margin-left:0;margin-top:13.35pt;width:425.25pt;height:43.5pt;z-index:251771904;mso-position-horizontal:left;mso-position-horizontal-relative:margin" coordsize="54006,5524" o:gfxdata="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">
                 <v:shape id="Picture 270" o:spid="_x0000_s1027" type="#_x0000_t75" style="position:absolute;width:54006;height:4762;visibility:visible;mso-wrap-style:square" o:gfxdata="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">
@@ -5175,7 +5020,6 @@
         <w:rPr>
           <w:noProof/>
         </w:rPr>
-        <w:lastRenderedPageBreak/>
         <w:drawing>
           <wp:inline distT="0" distB="0" distL="0" distR="0" wp14:anchorId="20DF79B2" wp14:editId="64F614B1">
             <wp:extent cx="6400800" cy="5502910"/>
@@ -5408,18 +5252,7 @@
           <w:szCs w:val="24"/>
           <w:shd w:val="clear" w:color="auto" w:fill="FFFFFF"/>
         </w:rPr>
-        <w:t xml:space="preserve">set could require several hours. (On the author’s 2015-vintage Windows 7 desktop computer, it took about 90 minutes). We encourage you to run the analysis, work on other things, and check </w:t>
-      </w:r>
-      <w:r>
-        <w:rPr>
-          <w:rFonts w:cs="Lucida Sans Unicode"/>
-          <w:color w:val="444444"/>
-          <w:sz w:val="24"/>
-          <w:szCs w:val="24"/>
-          <w:shd w:val="clear" w:color="auto" w:fill="FFFFFF"/>
-        </w:rPr>
-        <w:lastRenderedPageBreak/>
-        <w:t xml:space="preserve">back in an hour or two. However, if this is not possible (for example, if it is being run within a classroom setting), the number of simulations can be changed to 9, which should require under a minute. This just means that precise p-values for the identified clusters will not be able to be calculated. </w:t>
+        <w:t xml:space="preserve">set could require several hours. (On the author’s 2015-vintage Windows 7 desktop computer, it took about 90 minutes). We encourage you to run the analysis, work on other things, and check back in an hour or two. However, if this is not possible (for example, if it is being run within a classroom setting), the number of simulations can be changed to 9, which should require under a minute. This just means that precise p-values for the identified clusters will not be able to be calculated. </w:t>
       </w:r>
       <w:r>
         <w:rPr>
@@ -5820,7 +5653,7 @@
               </wp:anchor>
             </w:drawing>
           </mc:Choice>
-          <mc:Fallback xmlns:w16se="http://schemas.microsoft.com/office/word/2015/wordml/symex" xmlns:w16cid="http://schemas.microsoft.com/office/word/2016/wordml/cid" xmlns:am3d="http://schemas.microsoft.com/office/drawing/2017/model3d" xmlns:aink="http://schemas.microsoft.com/office/drawing/2016/ink" xmlns:cx8="http://schemas.microsoft.com/office/drawing/2016/5/14/chartex" xmlns:cx7="http://schemas.microsoft.com/office/drawing/2016/5/13/chartex" xmlns:cx6="http://schemas.microsoft.com/office/drawing/2016/5/12/chartex" xmlns:cx5="http://schemas.microsoft.com/office/drawing/2016/5/11/chartex" xmlns:cx4="http://schemas.microsoft.com/office/drawing/2016/5/10/chartex" xmlns:cx3="http://schemas.microsoft.com/office/drawing/2016/5/9/chartex" xmlns:cx2="http://schemas.microsoft.com/office/drawing/2015/10/21/chartex" xmlns:cx1="http://schemas.microsoft.com/office/drawing/2015/9/8/chartex" xmlns:cx="http://schemas.microsoft.com/office/drawing/2014/chartex">
+          <mc:Fallback xmlns:cx="http://schemas.microsoft.com/office/drawing/2014/chartex" xmlns:cx1="http://schemas.microsoft.com/office/drawing/2015/9/8/chartex" xmlns:cx2="http://schemas.microsoft.com/office/drawing/2015/10/21/chartex" xmlns:cx3="http://schemas.microsoft.com/office/drawing/2016/5/9/chartex" xmlns:cx4="http://schemas.microsoft.com/office/drawing/2016/5/10/chartex" xmlns:cx5="http://schemas.microsoft.com/office/drawing/2016/5/11/chartex" xmlns:cx6="http://schemas.microsoft.com/office/drawing/2016/5/12/chartex" xmlns:cx7="http://schemas.microsoft.com/office/drawing/2016/5/13/chartex" xmlns:cx8="http://schemas.microsoft.com/office/drawing/2016/5/14/chartex" xmlns:aink="http://schemas.microsoft.com/office/drawing/2016/ink" xmlns:am3d="http://schemas.microsoft.com/office/drawing/2017/model3d" xmlns:w16cid="http://schemas.microsoft.com/office/word/2016/wordml/cid" xmlns:w16se="http://schemas.microsoft.com/office/word/2015/wordml/symex">
             <w:pict>
               <v:group w14:anchorId="2F6A8330" id="Group 289" o:spid="_x0000_s1026" style="position:absolute;margin-left:6pt;margin-top:.75pt;width:424.5pt;height:47.25pt;z-index:251784192;mso-width-relative:margin;mso-height-relative:margin" coordsize="53911,6000" o:gfxdata="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">
                 <v:shape id="Picture 287" o:spid="_x0000_s1027" type="#_x0000_t75" style="position:absolute;width:53911;height:6000;visibility:visible;mso-wrap-style:square" o:gfxdata="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">
@@ -6083,7 +5916,6 @@
         <w:rPr>
           <w:noProof/>
         </w:rPr>
-        <w:lastRenderedPageBreak/>
         <w:drawing>
           <wp:inline distT="0" distB="0" distL="0" distR="0" wp14:anchorId="7CFD211C" wp14:editId="15EC1B39">
             <wp:extent cx="5353050" cy="4714875"/>
@@ -6310,7 +6142,7 @@
               </wp:anchor>
             </w:drawing>
           </mc:Choice>
-          <mc:Fallback xmlns:w16se="http://schemas.microsoft.com/office/word/2015/wordml/symex" xmlns:w16cid="http://schemas.microsoft.com/office/word/2016/wordml/cid" xmlns:am3d="http://schemas.microsoft.com/office/drawing/2017/model3d" xmlns:aink="http://schemas.microsoft.com/office/drawing/2016/ink" xmlns:cx8="http://schemas.microsoft.com/office/drawing/2016/5/14/chartex" xmlns:cx7="http://schemas.microsoft.com/office/drawing/2016/5/13/chartex" xmlns:cx6="http://schemas.microsoft.com/office/drawing/2016/5/12/chartex" xmlns:cx5="http://schemas.microsoft.com/office/drawing/2016/5/11/chartex" xmlns:cx4="http://schemas.microsoft.com/office/drawing/2016/5/10/chartex" xmlns:cx3="http://schemas.microsoft.com/office/drawing/2016/5/9/chartex" xmlns:cx2="http://schemas.microsoft.com/office/drawing/2015/10/21/chartex" xmlns:cx1="http://schemas.microsoft.com/office/drawing/2015/9/8/chartex" xmlns:cx="http://schemas.microsoft.com/office/drawing/2014/chartex">
+          <mc:Fallback xmlns:cx="http://schemas.microsoft.com/office/drawing/2014/chartex" xmlns:cx1="http://schemas.microsoft.com/office/drawing/2015/9/8/chartex" xmlns:cx2="http://schemas.microsoft.com/office/drawing/2015/10/21/chartex" xmlns:cx3="http://schemas.microsoft.com/office/drawing/2016/5/9/chartex" xmlns:cx4="http://schemas.microsoft.com/office/drawing/2016/5/10/chartex" xmlns:cx5="http://schemas.microsoft.com/office/drawing/2016/5/11/chartex" xmlns:cx6="http://schemas.microsoft.com/office/drawing/2016/5/12/chartex" xmlns:cx7="http://schemas.microsoft.com/office/drawing/2016/5/13/chartex" xmlns:cx8="http://schemas.microsoft.com/office/drawing/2016/5/14/chartex" xmlns:aink="http://schemas.microsoft.com/office/drawing/2016/ink" xmlns:am3d="http://schemas.microsoft.com/office/drawing/2017/model3d" xmlns:w16cid="http://schemas.microsoft.com/office/word/2016/wordml/cid" xmlns:w16se="http://schemas.microsoft.com/office/word/2015/wordml/symex">
             <w:pict>
               <v:shapetype w14:anchorId="0A6CD654" id="_x0000_t32" coordsize="21600,21600" o:spt="32" o:oned="t" path="m,l21600,21600e" filled="f">
                 <v:path arrowok="t" fillok="f" o:connecttype="none"/>
@@ -6366,7 +6198,6 @@
         <w:rPr>
           <w:noProof/>
         </w:rPr>
-        <w:lastRenderedPageBreak/>
         <w:drawing>
           <wp:inline distT="0" distB="0" distL="0" distR="0" wp14:anchorId="409D44D9" wp14:editId="3CE9ED20">
             <wp:extent cx="6400800" cy="5494655"/>
@@ -6481,7 +6312,7 @@
               </wp:anchor>
             </w:drawing>
           </mc:Choice>
-          <mc:Fallback xmlns:w16se="http://schemas.microsoft.com/office/word/2015/wordml/symex" xmlns:w16cid="http://schemas.microsoft.com/office/word/2016/wordml/cid" xmlns:am3d="http://schemas.microsoft.com/office/drawing/2017/model3d" xmlns:aink="http://schemas.microsoft.com/office/drawing/2016/ink" xmlns:cx8="http://schemas.microsoft.com/office/drawing/2016/5/14/chartex" xmlns:cx7="http://schemas.microsoft.com/office/drawing/2016/5/13/chartex" xmlns:cx6="http://schemas.microsoft.com/office/drawing/2016/5/12/chartex" xmlns:cx5="http://schemas.microsoft.com/office/drawing/2016/5/11/chartex" xmlns:cx4="http://schemas.microsoft.com/office/drawing/2016/5/10/chartex" xmlns:cx3="http://schemas.microsoft.com/office/drawing/2016/5/9/chartex" xmlns:cx2="http://schemas.microsoft.com/office/drawing/2015/10/21/chartex" xmlns:cx1="http://schemas.microsoft.com/office/drawing/2015/9/8/chartex" xmlns:cx="http://schemas.microsoft.com/office/drawing/2014/chartex">
+          <mc:Fallback xmlns:cx="http://schemas.microsoft.com/office/drawing/2014/chartex" xmlns:cx1="http://schemas.microsoft.com/office/drawing/2015/9/8/chartex" xmlns:cx2="http://schemas.microsoft.com/office/drawing/2015/10/21/chartex" xmlns:cx3="http://schemas.microsoft.com/office/drawing/2016/5/9/chartex" xmlns:cx4="http://schemas.microsoft.com/office/drawing/2016/5/10/chartex" xmlns:cx5="http://schemas.microsoft.com/office/drawing/2016/5/11/chartex" xmlns:cx6="http://schemas.microsoft.com/office/drawing/2016/5/12/chartex" xmlns:cx7="http://schemas.microsoft.com/office/drawing/2016/5/13/chartex" xmlns:cx8="http://schemas.microsoft.com/office/drawing/2016/5/14/chartex" xmlns:aink="http://schemas.microsoft.com/office/drawing/2016/ink" xmlns:am3d="http://schemas.microsoft.com/office/drawing/2017/model3d" xmlns:w16cid="http://schemas.microsoft.com/office/word/2016/wordml/cid" xmlns:w16se="http://schemas.microsoft.com/office/word/2015/wordml/symex">
             <w:pict>
               <v:shape w14:anchorId="52D21972" id="AutoShape 68" o:spid="_x0000_s1026" type="#_x0000_t32" style="position:absolute;margin-left:-320.9pt;margin-top:14.8pt;width:182.4pt;height:33pt;flip:x;z-index:251856896;visibility:visible;mso-wrap-style:square;mso-width-percent:0;mso-height-percent:0;mso-wrap-distance-left:9pt;mso-wrap-distance-top:0;mso-wrap-distance-right:9pt;mso-wrap-distance-bottom:0;mso-position-horizontal:absolute;mso-position-horizontal-relative:text;mso-position-vertical:absolute;mso-position-vertical-relative:text;mso-width-percent:0;mso-height-percent:0;mso-width-relative:margin;mso-height-relative:margin" o:gfxdata="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" strokecolor="red" strokeweight="1.5pt">
                 <v:stroke endarrow="block"/>
@@ -6914,7 +6745,7 @@
               </wp:anchor>
             </w:drawing>
           </mc:Choice>
-          <mc:Fallback xmlns:w16se="http://schemas.microsoft.com/office/word/2015/wordml/symex" xmlns:w16cid="http://schemas.microsoft.com/office/word/2016/wordml/cid" xmlns:am3d="http://schemas.microsoft.com/office/drawing/2017/model3d" xmlns:aink="http://schemas.microsoft.com/office/drawing/2016/ink" xmlns:cx8="http://schemas.microsoft.com/office/drawing/2016/5/14/chartex" xmlns:cx7="http://schemas.microsoft.com/office/drawing/2016/5/13/chartex" xmlns:cx6="http://schemas.microsoft.com/office/drawing/2016/5/12/chartex" xmlns:cx5="http://schemas.microsoft.com/office/drawing/2016/5/11/chartex" xmlns:cx4="http://schemas.microsoft.com/office/drawing/2016/5/10/chartex" xmlns:cx3="http://schemas.microsoft.com/office/drawing/2016/5/9/chartex" xmlns:cx2="http://schemas.microsoft.com/office/drawing/2015/10/21/chartex" xmlns:cx1="http://schemas.microsoft.com/office/drawing/2015/9/8/chartex" xmlns:cx="http://schemas.microsoft.com/office/drawing/2014/chartex">
+          <mc:Fallback xmlns:cx="http://schemas.microsoft.com/office/drawing/2014/chartex" xmlns:cx1="http://schemas.microsoft.com/office/drawing/2015/9/8/chartex" xmlns:cx2="http://schemas.microsoft.com/office/drawing/2015/10/21/chartex" xmlns:cx3="http://schemas.microsoft.com/office/drawing/2016/5/9/chartex" xmlns:cx4="http://schemas.microsoft.com/office/drawing/2016/5/10/chartex" xmlns:cx5="http://schemas.microsoft.com/office/drawing/2016/5/11/chartex" xmlns:cx6="http://schemas.microsoft.com/office/drawing/2016/5/12/chartex" xmlns:cx7="http://schemas.microsoft.com/office/drawing/2016/5/13/chartex" xmlns:cx8="http://schemas.microsoft.com/office/drawing/2016/5/14/chartex" xmlns:aink="http://schemas.microsoft.com/office/drawing/2016/ink" xmlns:am3d="http://schemas.microsoft.com/office/drawing/2017/model3d" xmlns:w16cid="http://schemas.microsoft.com/office/word/2016/wordml/cid" xmlns:w16se="http://schemas.microsoft.com/office/word/2015/wordml/symex">
             <w:pict>
               <v:group w14:anchorId="1AB4504E" id="Group 324" o:spid="_x0000_s1026" style="position:absolute;margin-left:0;margin-top:.5pt;width:228.75pt;height:78.75pt;z-index:-251479040;mso-position-horizontal:left;mso-position-horizontal-relative:margin" coordsize="29051,10001" o:gfxdata="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">
                 <v:shape id="Picture 321" o:spid="_x0000_s1027" type="#_x0000_t75" style="position:absolute;width:29051;height:10001;visibility:visible;mso-wrap-style:square" o:gfxdata="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">
@@ -7052,7 +6883,6 @@
         <w:rPr>
           <w:noProof/>
         </w:rPr>
-        <w:lastRenderedPageBreak/>
         <w:drawing>
           <wp:inline distT="0" distB="0" distL="0" distR="0" wp14:anchorId="52EAA1E6" wp14:editId="0E51C9C0">
             <wp:extent cx="5534025" cy="2400300"/>
@@ -7567,18 +7397,7 @@
           <w:szCs w:val="24"/>
           <w:shd w:val="clear" w:color="auto" w:fill="FFFFFF"/>
         </w:rPr>
-        <w:t xml:space="preserve">We see that there were 308.7 million total “cases” (population), 3143 locations (counties), and 18 category values (age groups). The percent </w:t>
-      </w:r>
-      <w:r>
-        <w:rPr>
-          <w:rFonts w:cs="Lucida Sans Unicode"/>
-          <w:color w:val="000000" w:themeColor="text1"/>
-          <w:sz w:val="24"/>
-          <w:szCs w:val="24"/>
-          <w:shd w:val="clear" w:color="auto" w:fill="FFFFFF"/>
-        </w:rPr>
-        <w:lastRenderedPageBreak/>
-        <w:t>cases per category shows that the oldest categories have the smallest populations, as would be expected.</w:t>
+        <w:t>We see that there were 308.7 million total “cases” (population), 3143 locations (counties), and 18 category values (age groups). The percent cases per category shows that the oldest categories have the smallest populations, as would be expected.</w:t>
       </w:r>
     </w:p>
     <w:p>
@@ -7952,7 +7771,6 @@
         <w:rPr>
           <w:noProof/>
         </w:rPr>
-        <w:lastRenderedPageBreak/>
         <w:drawing>
           <wp:inline distT="0" distB="0" distL="0" distR="0" wp14:anchorId="5EEB4E06" wp14:editId="033A40D2">
             <wp:extent cx="6400800" cy="3591560"/>
@@ -8598,7 +8416,6 @@
           <w:sz w:val="28"/>
           <w:szCs w:val="28"/>
         </w:rPr>
-        <w:lastRenderedPageBreak/>
         <w:t>1</w:t>
       </w:r>
       <w:r>
@@ -8957,18 +8774,7 @@
           <w:szCs w:val="26"/>
           <w:shd w:val="clear" w:color="auto" w:fill="FFFFFF"/>
         </w:rPr>
-        <w:t>model as it is implemented within SaTScan, we recommend the paper “</w:t>
-      </w:r>
-      <w:bookmarkStart w:id="0" w:name="_GoBack"/>
-      <w:r>
-        <w:rPr>
-          <w:rFonts w:cs="Lucida Sans Unicode"/>
-          <w:color w:val="000000" w:themeColor="text1"/>
-          <w:sz w:val="26"/>
-          <w:szCs w:val="26"/>
-          <w:shd w:val="clear" w:color="auto" w:fill="FFFFFF"/>
-        </w:rPr>
-        <w:t xml:space="preserve">A Spatial Scan Statistic for </w:t>
+        <w:t xml:space="preserve">model as it is implemented within SaTScan, we recommend the paper “A Spatial Scan Statistic for </w:t>
       </w:r>
       <w:r>
         <w:rPr>
@@ -8988,62 +8794,17 @@
           <w:szCs w:val="26"/>
           <w:shd w:val="clear" w:color="auto" w:fill="FFFFFF"/>
         </w:rPr>
-        <w:t xml:space="preserve"> Data</w:t>
-      </w:r>
-      <w:bookmarkEnd w:id="0"/>
-      <w:r>
-        <w:rPr>
-          <w:rFonts w:cs="Lucida Sans Unicode"/>
-          <w:color w:val="000000" w:themeColor="text1"/>
-          <w:sz w:val="26"/>
-          <w:szCs w:val="26"/>
-          <w:shd w:val="clear" w:color="auto" w:fill="FFFFFF"/>
-        </w:rPr>
-        <w:t xml:space="preserve">” by </w:t>
-      </w:r>
-      <w:proofErr w:type="spellStart"/>
-      <w:r>
-        <w:rPr>
-          <w:rFonts w:cs="Lucida Sans Unicode"/>
-          <w:color w:val="000000" w:themeColor="text1"/>
-          <w:sz w:val="26"/>
-          <w:szCs w:val="26"/>
-          <w:shd w:val="clear" w:color="auto" w:fill="FFFFFF"/>
-        </w:rPr>
-        <w:t>Inkyung</w:t>
-      </w:r>
-      <w:proofErr w:type="spellEnd"/>
-      <w:r>
-        <w:rPr>
-          <w:rFonts w:cs="Lucida Sans Unicode"/>
-          <w:color w:val="000000" w:themeColor="text1"/>
-          <w:sz w:val="26"/>
-          <w:szCs w:val="26"/>
-          <w:shd w:val="clear" w:color="auto" w:fill="FFFFFF"/>
-        </w:rPr>
-        <w:t xml:space="preserve"> Jung, Martin Kulldorff and </w:t>
-      </w:r>
-      <w:proofErr w:type="spellStart"/>
-      <w:r>
-        <w:rPr>
-          <w:rFonts w:cs="Lucida Sans Unicode"/>
-          <w:color w:val="000000" w:themeColor="text1"/>
-          <w:sz w:val="26"/>
-          <w:szCs w:val="26"/>
-          <w:shd w:val="clear" w:color="auto" w:fill="FFFFFF"/>
-        </w:rPr>
-        <w:t>Otukei</w:t>
-      </w:r>
-      <w:proofErr w:type="spellEnd"/>
-      <w:r>
-        <w:rPr>
-          <w:rFonts w:cs="Lucida Sans Unicode"/>
-          <w:color w:val="000000" w:themeColor="text1"/>
-          <w:sz w:val="26"/>
-          <w:szCs w:val="26"/>
-          <w:shd w:val="clear" w:color="auto" w:fill="FFFFFF"/>
-        </w:rPr>
-        <w:t xml:space="preserve"> John Richard</w:t>
+        <w:t xml:space="preserve"> Data” by Inkyung Jung, Martin Kulldorff and </w:t>
+      </w:r>
+      <w:r>
+        <w:rPr>
+          <w:rFonts w:cs="Lucida Sans Unicode"/>
+          <w:color w:val="000000" w:themeColor="text1"/>
+          <w:sz w:val="26"/>
+          <w:szCs w:val="26"/>
+          <w:shd w:val="clear" w:color="auto" w:fill="FFFFFF"/>
+        </w:rPr>
+        <w:t>Otukei John Richard</w:t>
       </w:r>
       <w:r>
         <w:rPr>
@@ -10225,7 +9986,7 @@
 </file>
 
 <file path=customXml/itemProps1.xml><?xml version="1.0" encoding="utf-8"?>
-<ds:datastoreItem xmlns:ds="http://schemas.openxmlformats.org/officeDocument/2006/customXml" ds:itemID="{14F4EFC3-78B6-40C6-9790-1D7CB5771022}">
+<ds:datastoreItem xmlns:ds="http://schemas.openxmlformats.org/officeDocument/2006/customXml" ds:itemID="{6D9A14DA-1646-4C21-843C-E94D735448FF}">
   <ds:schemaRefs>
     <ds:schemaRef ds:uri="http://schemas.openxmlformats.org/officeDocument/2006/bibliography"/>
   </ds:schemaRefs>

</xml_diff>